<commit_message>
Update information of new members
</commit_message>
<xml_diff>
--- a/src/ict-faculty.docx
+++ b/src/ict-faculty.docx
@@ -2273,8 +2273,8 @@
                 <w:szCs w:val="21"/>
               </w:rPr>
             </w:pPr>
-            <w:bookmarkStart w:id="23" w:name="_Hlk64452783"/>
-            <w:bookmarkStart w:id="24" w:name="_Hlk66709266"/>
+            <w:bookmarkStart w:id="23" w:name="_Hlk66709266"/>
+            <w:bookmarkStart w:id="24" w:name="_Hlk64452783"/>
             <w:r>
               <w:rPr>
                 <w:rFonts w:asciiTheme="majorEastAsia" w:hAnsiTheme="majorEastAsia" w:hint="eastAsia"/>
@@ -2371,7 +2371,7 @@
               </w:rPr>
             </w:pPr>
             <w:bookmarkStart w:id="25" w:name="_Hlk66708534"/>
-            <w:bookmarkEnd w:id="24"/>
+            <w:bookmarkEnd w:id="23"/>
             <w:r>
               <w:rPr>
                 <w:rFonts w:asciiTheme="majorEastAsia" w:hAnsiTheme="majorEastAsia" w:hint="eastAsia"/>
@@ -2479,7 +2479,7 @@
               <w:spacing w:line="240" w:lineRule="exact"/>
               <w:jc w:val="right"/>
               <w:rPr>
-                <w:rFonts w:asciiTheme="majorEastAsia" w:hAnsiTheme="majorEastAsia" w:hint="eastAsia"/>
+                <w:rFonts w:asciiTheme="majorEastAsia" w:hAnsiTheme="majorEastAsia"/>
                 <w:b w:val="0"/>
                 <w:szCs w:val="21"/>
               </w:rPr>
@@ -2506,7 +2506,7 @@
               <w:jc w:val="left"/>
               <w:cnfStyle w:val="000000100000" w:firstRow="0" w:lastRow="0" w:firstColumn="0" w:lastColumn="0" w:oddVBand="0" w:evenVBand="0" w:oddHBand="1" w:evenHBand="0" w:firstRowFirstColumn="0" w:firstRowLastColumn="0" w:lastRowFirstColumn="0" w:lastRowLastColumn="0"/>
               <w:rPr>
-                <w:rFonts w:asciiTheme="majorEastAsia" w:eastAsiaTheme="majorEastAsia" w:hAnsiTheme="majorEastAsia" w:hint="eastAsia"/>
+                <w:rFonts w:asciiTheme="majorEastAsia" w:eastAsiaTheme="majorEastAsia" w:hAnsiTheme="majorEastAsia"/>
                 <w:szCs w:val="21"/>
               </w:rPr>
             </w:pPr>
@@ -2534,7 +2534,7 @@
     <w:bookmarkEnd w:id="1"/>
     <w:bookmarkEnd w:id="2"/>
     <w:bookmarkEnd w:id="20"/>
-    <w:bookmarkEnd w:id="23"/>
+    <w:bookmarkEnd w:id="24"/>
     <w:p>
       <w:pPr>
         <w:ind w:firstLineChars="100" w:firstLine="281"/>
@@ -3055,7 +3055,7 @@
                 <w:rFonts w:hint="eastAsia"/>
                 <w:szCs w:val="21"/>
               </w:rPr>
-              <w:t>isshiki@vlsi.</w:t>
+              <w:t>isshiki@</w:t>
             </w:r>
             <w:r>
               <w:rPr>
@@ -3158,9 +3158,9 @@
                 <w:szCs w:val="20"/>
               </w:rPr>
             </w:pPr>
-            <w:bookmarkStart w:id="33" w:name="_Hlk64664254"/>
-            <w:bookmarkStart w:id="34" w:name="OLE_LINK106"/>
-            <w:bookmarkStart w:id="35" w:name="OLE_LINK107"/>
+            <w:bookmarkStart w:id="33" w:name="OLE_LINK106"/>
+            <w:bookmarkStart w:id="34" w:name="OLE_LINK107"/>
+            <w:bookmarkStart w:id="35" w:name="_Hlk64664254"/>
             <w:bookmarkEnd w:id="29"/>
             <w:r>
               <w:rPr>
@@ -3171,8 +3171,8 @@
               </w:rPr>
               <w:t>（大）南3号館304</w:t>
             </w:r>
+            <w:bookmarkEnd w:id="33"/>
             <w:bookmarkEnd w:id="34"/>
-            <w:bookmarkEnd w:id="35"/>
           </w:p>
         </w:tc>
         <w:tc>
@@ -3316,7 +3316,7 @@
               </w:rPr>
             </w:pPr>
             <w:bookmarkStart w:id="39" w:name="_Hlk65071542"/>
-            <w:bookmarkEnd w:id="33"/>
+            <w:bookmarkEnd w:id="35"/>
             <w:r>
               <w:rPr>
                 <w:rFonts w:asciiTheme="majorEastAsia" w:hAnsiTheme="majorEastAsia" w:hint="eastAsia"/>
@@ -5085,6 +5085,8 @@
                 <w:szCs w:val="20"/>
               </w:rPr>
             </w:pPr>
+            <w:bookmarkStart w:id="62" w:name="OLE_LINK7"/>
+            <w:bookmarkStart w:id="63" w:name="OLE_LINK8"/>
             <w:r>
               <w:rPr>
                 <w:rFonts w:asciiTheme="majorEastAsia" w:hAnsiTheme="majorEastAsia" w:hint="eastAsia"/>
@@ -5103,6 +5105,8 @@
               </w:rPr>
               <w:t>19</w:t>
             </w:r>
+            <w:bookmarkEnd w:id="62"/>
+            <w:bookmarkEnd w:id="63"/>
           </w:p>
         </w:tc>
         <w:tc>
@@ -5252,7 +5256,7 @@
                 <w:szCs w:val="20"/>
               </w:rPr>
             </w:pPr>
-            <w:bookmarkStart w:id="62" w:name="_Hlk64458792"/>
+            <w:bookmarkStart w:id="64" w:name="_Hlk64458792"/>
             <w:r>
               <w:rPr>
                 <w:rFonts w:asciiTheme="majorEastAsia" w:hAnsiTheme="majorEastAsia" w:hint="eastAsia"/>
@@ -5348,8 +5352,8 @@
                 <w:szCs w:val="21"/>
               </w:rPr>
             </w:pPr>
-            <w:bookmarkStart w:id="63" w:name="OLE_LINK100"/>
-            <w:bookmarkStart w:id="64" w:name="OLE_LINK101"/>
+            <w:bookmarkStart w:id="65" w:name="OLE_LINK100"/>
+            <w:bookmarkStart w:id="66" w:name="OLE_LINK101"/>
             <w:r>
               <w:rPr>
                 <w:rFonts w:hint="eastAsia"/>
@@ -5370,8 +5374,8 @@
               </w:rPr>
               <w:t>pbv</w:t>
             </w:r>
-            <w:bookmarkEnd w:id="63"/>
-            <w:bookmarkEnd w:id="64"/>
+            <w:bookmarkEnd w:id="65"/>
+            <w:bookmarkEnd w:id="66"/>
             <w:proofErr w:type="spellEnd"/>
           </w:p>
         </w:tc>
@@ -5403,7 +5407,7 @@
           </w:p>
         </w:tc>
       </w:tr>
-      <w:bookmarkEnd w:id="62"/>
+      <w:bookmarkEnd w:id="64"/>
       <w:tr>
         <w:trPr>
           <w:cnfStyle w:val="000000010000" w:firstRow="0" w:lastRow="0" w:firstColumn="0" w:lastColumn="0" w:oddVBand="0" w:evenVBand="0" w:oddHBand="0" w:evenHBand="1" w:firstRowFirstColumn="0" w:firstRowLastColumn="0" w:lastRowFirstColumn="0" w:lastRowLastColumn="0"/>
@@ -5428,6 +5432,24 @@
                 <w:szCs w:val="20"/>
               </w:rPr>
             </w:pPr>
+            <w:r>
+              <w:rPr>
+                <w:rFonts w:asciiTheme="majorEastAsia" w:hAnsiTheme="majorEastAsia" w:hint="eastAsia"/>
+                <w:b w:val="0"/>
+                <w:sz w:val="20"/>
+                <w:szCs w:val="20"/>
+              </w:rPr>
+              <w:t>（大）南3号館</w:t>
+            </w:r>
+            <w:r>
+              <w:rPr>
+                <w:rFonts w:asciiTheme="majorEastAsia" w:hAnsiTheme="majorEastAsia"/>
+                <w:b w:val="0"/>
+                <w:sz w:val="20"/>
+                <w:szCs w:val="20"/>
+              </w:rPr>
+              <w:t>318</w:t>
+            </w:r>
           </w:p>
         </w:tc>
         <w:tc>
@@ -5446,6 +5468,45 @@
                 <w:szCs w:val="21"/>
               </w:rPr>
             </w:pPr>
+            <w:r>
+              <w:rPr>
+                <w:rFonts w:asciiTheme="majorEastAsia" w:eastAsiaTheme="majorEastAsia" w:hAnsiTheme="majorEastAsia" w:hint="eastAsia"/>
+                <w:szCs w:val="21"/>
+              </w:rPr>
+              <w:t>-</w:t>
+            </w:r>
+          </w:p>
+          <w:p>
+            <w:pPr>
+              <w:spacing w:line="240" w:lineRule="exact"/>
+              <w:jc w:val="center"/>
+              <w:cnfStyle w:val="000000010000" w:firstRow="0" w:lastRow="0" w:firstColumn="0" w:lastColumn="0" w:oddVBand="0" w:evenVBand="0" w:oddHBand="0" w:evenHBand="1" w:firstRowFirstColumn="0" w:firstRowLastColumn="0" w:lastRowFirstColumn="0" w:lastRowLastColumn="0"/>
+              <w:rPr>
+                <w:rFonts w:asciiTheme="majorEastAsia" w:eastAsiaTheme="majorEastAsia" w:hAnsiTheme="majorEastAsia"/>
+                <w:szCs w:val="21"/>
+              </w:rPr>
+            </w:pPr>
+            <w:r>
+              <w:rPr>
+                <w:rFonts w:asciiTheme="majorEastAsia" w:eastAsiaTheme="majorEastAsia" w:hAnsiTheme="majorEastAsia"/>
+                <w:szCs w:val="21"/>
+              </w:rPr>
+              <w:t>S3</w:t>
+            </w:r>
+            <w:r>
+              <w:rPr>
+                <w:rFonts w:asciiTheme="majorEastAsia" w:eastAsiaTheme="majorEastAsia" w:hAnsiTheme="majorEastAsia" w:hint="eastAsia"/>
+                <w:szCs w:val="21"/>
+              </w:rPr>
+              <w:t>-</w:t>
+            </w:r>
+            <w:r>
+              <w:rPr>
+                <w:rFonts w:asciiTheme="majorEastAsia" w:eastAsiaTheme="majorEastAsia" w:hAnsiTheme="majorEastAsia"/>
+                <w:szCs w:val="21"/>
+              </w:rPr>
+              <w:t>65</w:t>
+            </w:r>
           </w:p>
         </w:tc>
         <w:tc>
@@ -5463,6 +5524,18 @@
                 <w:szCs w:val="21"/>
               </w:rPr>
             </w:pPr>
+            <w:r>
+              <w:rPr>
+                <w:szCs w:val="21"/>
+              </w:rPr>
+              <w:t>jitsumatsu@ict.e.titech.ac.jp</w:t>
+            </w:r>
+            <w:r>
+              <w:rPr>
+                <w:szCs w:val="21"/>
+              </w:rPr>
+              <w:br/>
+            </w:r>
           </w:p>
         </w:tc>
         <w:tc>
@@ -5621,16 +5694,16 @@
                 <w:szCs w:val="21"/>
               </w:rPr>
             </w:pPr>
-            <w:bookmarkStart w:id="65" w:name="OLE_LINK191"/>
-            <w:bookmarkStart w:id="66" w:name="OLE_LINK192"/>
+            <w:bookmarkStart w:id="67" w:name="OLE_LINK191"/>
+            <w:bookmarkStart w:id="68" w:name="OLE_LINK192"/>
             <w:r>
               <w:rPr>
                 <w:szCs w:val="21"/>
               </w:rPr>
               <w:t>www.ts.ip.titech.ac.jp</w:t>
             </w:r>
-            <w:bookmarkEnd w:id="65"/>
-            <w:bookmarkEnd w:id="66"/>
+            <w:bookmarkEnd w:id="67"/>
+            <w:bookmarkEnd w:id="68"/>
           </w:p>
         </w:tc>
         <w:tc>
@@ -5670,8 +5743,8 @@
                 <w:szCs w:val="21"/>
               </w:rPr>
             </w:pPr>
-            <w:bookmarkStart w:id="67" w:name="OLE_LINK156"/>
-            <w:bookmarkStart w:id="68" w:name="OLE_LINK157"/>
+            <w:bookmarkStart w:id="69" w:name="OLE_LINK156"/>
+            <w:bookmarkStart w:id="70" w:name="OLE_LINK157"/>
             <w:r>
               <w:rPr>
                 <w:rFonts w:asciiTheme="majorEastAsia" w:eastAsiaTheme="majorEastAsia" w:hAnsiTheme="majorEastAsia"/>
@@ -5688,8 +5761,8 @@
               </w:rPr>
               <w:t xml:space="preserve"> ﾗｲﾌｴﾝｼﾞﾆｱﾘﾝｸﾞｺｰｽ</w:t>
             </w:r>
-            <w:bookmarkEnd w:id="67"/>
-            <w:bookmarkEnd w:id="68"/>
+            <w:bookmarkEnd w:id="69"/>
+            <w:bookmarkEnd w:id="70"/>
           </w:p>
         </w:tc>
       </w:tr>
@@ -6026,16 +6099,16 @@
                 <w:szCs w:val="21"/>
               </w:rPr>
             </w:pPr>
-            <w:bookmarkStart w:id="69" w:name="OLE_LINK195"/>
-            <w:bookmarkStart w:id="70" w:name="OLE_LINK196"/>
+            <w:bookmarkStart w:id="71" w:name="OLE_LINK195"/>
+            <w:bookmarkStart w:id="72" w:name="OLE_LINK196"/>
             <w:r>
               <w:rPr>
                 <w:szCs w:val="21"/>
               </w:rPr>
               <w:t>aibi.first.iir.titech.ac.jp</w:t>
             </w:r>
-            <w:bookmarkEnd w:id="69"/>
-            <w:bookmarkEnd w:id="70"/>
+            <w:bookmarkEnd w:id="71"/>
+            <w:bookmarkEnd w:id="72"/>
           </w:p>
         </w:tc>
         <w:tc>
@@ -6152,8 +6225,8 @@
                 <w:szCs w:val="21"/>
               </w:rPr>
             </w:pPr>
-            <w:bookmarkStart w:id="71" w:name="OLE_LINK228"/>
-            <w:bookmarkStart w:id="72" w:name="OLE_LINK229"/>
+            <w:bookmarkStart w:id="73" w:name="OLE_LINK228"/>
+            <w:bookmarkStart w:id="74" w:name="OLE_LINK229"/>
             <w:r>
               <w:rPr>
                 <w:szCs w:val="21"/>
@@ -6176,8 +6249,8 @@
               </w:rPr>
               <w:t>www.acsu.buffalo.edu/~kslavaki</w:t>
             </w:r>
-            <w:bookmarkEnd w:id="71"/>
-            <w:bookmarkEnd w:id="72"/>
+            <w:bookmarkEnd w:id="73"/>
+            <w:bookmarkEnd w:id="74"/>
           </w:p>
         </w:tc>
         <w:tc>
@@ -6346,9 +6419,9 @@
                 <w:szCs w:val="21"/>
               </w:rPr>
             </w:pPr>
-            <w:bookmarkStart w:id="73" w:name="OLE_LINK102"/>
-            <w:bookmarkStart w:id="74" w:name="OLE_LINK103"/>
-            <w:bookmarkStart w:id="75" w:name="OLE_LINK197"/>
+            <w:bookmarkStart w:id="75" w:name="OLE_LINK102"/>
+            <w:bookmarkStart w:id="76" w:name="OLE_LINK103"/>
+            <w:bookmarkStart w:id="77" w:name="OLE_LINK197"/>
             <w:r>
               <w:rPr>
                 <w:szCs w:val="21"/>
@@ -6367,9 +6440,9 @@
               </w:rPr>
               <w:t>e.titech.ac.jp</w:t>
             </w:r>
-            <w:bookmarkEnd w:id="73"/>
-            <w:bookmarkEnd w:id="74"/>
             <w:bookmarkEnd w:id="75"/>
+            <w:bookmarkEnd w:id="76"/>
+            <w:bookmarkEnd w:id="77"/>
           </w:p>
         </w:tc>
         <w:tc>
@@ -6545,8 +6618,8 @@
                 <w:szCs w:val="21"/>
               </w:rPr>
             </w:pPr>
-            <w:bookmarkStart w:id="76" w:name="OLE_LINK198"/>
-            <w:bookmarkStart w:id="77" w:name="OLE_LINK199"/>
+            <w:bookmarkStart w:id="78" w:name="OLE_LINK198"/>
+            <w:bookmarkStart w:id="79" w:name="OLE_LINK199"/>
             <w:r>
               <w:rPr>
                 <w:w w:val="90"/>
@@ -6569,8 +6642,8 @@
               </w:rPr>
               <w:t>.titech.ac.jp/takahashi</w:t>
             </w:r>
-            <w:bookmarkEnd w:id="76"/>
-            <w:bookmarkEnd w:id="77"/>
+            <w:bookmarkEnd w:id="78"/>
+            <w:bookmarkEnd w:id="79"/>
           </w:p>
         </w:tc>
         <w:tc>
@@ -6619,7 +6692,7 @@
               <w:spacing w:line="240" w:lineRule="exact"/>
               <w:jc w:val="left"/>
               <w:rPr>
-                <w:rFonts w:asciiTheme="majorEastAsia" w:hAnsiTheme="majorEastAsia" w:hint="eastAsia"/>
+                <w:rFonts w:asciiTheme="majorEastAsia" w:hAnsiTheme="majorEastAsia"/>
                 <w:b w:val="0"/>
                 <w:sz w:val="20"/>
                 <w:szCs w:val="20"/>
@@ -6670,7 +6743,7 @@
               <w:jc w:val="center"/>
               <w:cnfStyle w:val="000000100000" w:firstRow="0" w:lastRow="0" w:firstColumn="0" w:lastColumn="0" w:oddVBand="0" w:evenVBand="0" w:oddHBand="1" w:evenHBand="0" w:firstRowFirstColumn="0" w:firstRowLastColumn="0" w:lastRowFirstColumn="0" w:lastRowLastColumn="0"/>
               <w:rPr>
-                <w:rFonts w:asciiTheme="majorEastAsia" w:eastAsiaTheme="majorEastAsia" w:hAnsiTheme="majorEastAsia" w:hint="eastAsia"/>
+                <w:rFonts w:asciiTheme="majorEastAsia" w:eastAsiaTheme="majorEastAsia" w:hAnsiTheme="majorEastAsia"/>
               </w:rPr>
             </w:pPr>
             <w:r>
@@ -6772,7 +6845,7 @@
               <w:jc w:val="left"/>
               <w:cnfStyle w:val="000000100000" w:firstRow="0" w:lastRow="0" w:firstColumn="0" w:lastColumn="0" w:oddVBand="0" w:evenVBand="0" w:oddHBand="1" w:evenHBand="0" w:firstRowFirstColumn="0" w:firstRowLastColumn="0" w:lastRowFirstColumn="0" w:lastRowLastColumn="0"/>
               <w:rPr>
-                <w:rFonts w:asciiTheme="majorEastAsia" w:eastAsiaTheme="majorEastAsia" w:hAnsiTheme="majorEastAsia" w:hint="eastAsia"/>
+                <w:rFonts w:asciiTheme="majorEastAsia" w:eastAsiaTheme="majorEastAsia" w:hAnsiTheme="majorEastAsia"/>
                 <w:sz w:val="20"/>
                 <w:szCs w:val="20"/>
               </w:rPr>
@@ -6870,8 +6943,8 @@
                 <w:szCs w:val="21"/>
               </w:rPr>
             </w:pPr>
-            <w:bookmarkStart w:id="78" w:name="OLE_LINK52"/>
-            <w:bookmarkStart w:id="79" w:name="OLE_LINK53"/>
+            <w:bookmarkStart w:id="80" w:name="OLE_LINK52"/>
+            <w:bookmarkStart w:id="81" w:name="OLE_LINK53"/>
             <w:r>
               <w:rPr>
                 <w:rFonts w:asciiTheme="majorEastAsia" w:hAnsiTheme="majorEastAsia" w:hint="eastAsia"/>
@@ -6935,7 +7008,7 @@
                 <w:szCs w:val="21"/>
               </w:rPr>
             </w:pPr>
-            <w:bookmarkStart w:id="80" w:name="_Hlk66708503"/>
+            <w:bookmarkStart w:id="82" w:name="_Hlk66708503"/>
             <w:r>
               <w:rPr>
                 <w:rFonts w:asciiTheme="majorEastAsia" w:hAnsiTheme="majorEastAsia" w:hint="eastAsia"/>
@@ -7035,7 +7108,7 @@
           </w:p>
         </w:tc>
       </w:tr>
-      <w:bookmarkEnd w:id="80"/>
+      <w:bookmarkEnd w:id="82"/>
       <w:tr>
         <w:trPr>
           <w:cnfStyle w:val="000000100000" w:firstRow="0" w:lastRow="0" w:firstColumn="0" w:lastColumn="0" w:oddVBand="0" w:evenVBand="0" w:oddHBand="1" w:evenHBand="0" w:firstRowFirstColumn="0" w:firstRowLastColumn="0" w:lastRowFirstColumn="0" w:lastRowLastColumn="0"/>
@@ -7095,6 +7168,7 @@
                 <w:rFonts w:asciiTheme="majorEastAsia" w:hAnsiTheme="majorEastAsia"/>
                 <w:b w:val="0"/>
                 <w:szCs w:val="21"/>
+                <w:lang w:eastAsia="zh-CN"/>
               </w:rPr>
             </w:pPr>
             <w:r>
@@ -7346,7 +7420,7 @@
                 <w:szCs w:val="21"/>
               </w:rPr>
             </w:pPr>
-            <w:bookmarkStart w:id="81" w:name="_Hlk64457454"/>
+            <w:bookmarkStart w:id="83" w:name="_Hlk64457454"/>
             <w:r>
               <w:rPr>
                 <w:rFonts w:asciiTheme="majorEastAsia" w:hAnsiTheme="majorEastAsia" w:hint="eastAsia"/>
@@ -7419,7 +7493,7 @@
           </w:p>
         </w:tc>
       </w:tr>
-      <w:bookmarkEnd w:id="81"/>
+      <w:bookmarkEnd w:id="83"/>
       <w:tr>
         <w:trPr>
           <w:cnfStyle w:val="000000010000" w:firstRow="0" w:lastRow="0" w:firstColumn="0" w:lastColumn="0" w:oddVBand="0" w:evenVBand="0" w:oddHBand="0" w:evenHBand="1" w:firstRowFirstColumn="0" w:firstRowLastColumn="0" w:lastRowFirstColumn="0" w:lastRowLastColumn="0"/>
@@ -7663,8 +7737,8 @@
                 <w:szCs w:val="21"/>
               </w:rPr>
             </w:pPr>
-            <w:bookmarkStart w:id="82" w:name="OLE_LINK90"/>
-            <w:bookmarkStart w:id="83" w:name="OLE_LINK91"/>
+            <w:bookmarkStart w:id="84" w:name="OLE_LINK90"/>
+            <w:bookmarkStart w:id="85" w:name="OLE_LINK91"/>
             <w:r>
               <w:rPr>
                 <w:rFonts w:asciiTheme="majorEastAsia" w:hAnsiTheme="majorEastAsia"/>
@@ -7689,8 +7763,8 @@
               </w:rPr>
               <w:t>yuki</w:t>
             </w:r>
-            <w:bookmarkEnd w:id="82"/>
-            <w:bookmarkEnd w:id="83"/>
+            <w:bookmarkEnd w:id="84"/>
+            <w:bookmarkEnd w:id="85"/>
           </w:p>
         </w:tc>
         <w:tc>
@@ -7709,9 +7783,9 @@
                 <w:szCs w:val="21"/>
               </w:rPr>
             </w:pPr>
-            <w:bookmarkStart w:id="84" w:name="OLE_LINK232"/>
-            <w:bookmarkStart w:id="85" w:name="OLE_LINK233"/>
-            <w:bookmarkStart w:id="86" w:name="OLE_LINK266"/>
+            <w:bookmarkStart w:id="86" w:name="OLE_LINK232"/>
+            <w:bookmarkStart w:id="87" w:name="OLE_LINK233"/>
+            <w:bookmarkStart w:id="88" w:name="OLE_LINK266"/>
             <w:r>
               <w:rPr>
                 <w:rFonts w:asciiTheme="majorEastAsia" w:eastAsiaTheme="majorEastAsia" w:hAnsiTheme="majorEastAsia" w:hint="eastAsia"/>
@@ -7719,9 +7793,9 @@
               </w:rPr>
               <w:t>無線ネットワーク、機械学習、無線センシング</w:t>
             </w:r>
-            <w:bookmarkEnd w:id="84"/>
-            <w:bookmarkEnd w:id="85"/>
             <w:bookmarkEnd w:id="86"/>
+            <w:bookmarkEnd w:id="87"/>
+            <w:bookmarkEnd w:id="88"/>
           </w:p>
         </w:tc>
       </w:tr>
@@ -7904,8 +7978,8 @@
                 <w:szCs w:val="21"/>
               </w:rPr>
             </w:pPr>
-            <w:bookmarkStart w:id="87" w:name="OLE_LINK112"/>
-            <w:bookmarkStart w:id="88" w:name="OLE_LINK113"/>
+            <w:bookmarkStart w:id="89" w:name="OLE_LINK112"/>
+            <w:bookmarkStart w:id="90" w:name="OLE_LINK113"/>
             <w:r>
               <w:rPr>
                 <w:rFonts w:asciiTheme="majorEastAsia" w:eastAsiaTheme="majorEastAsia" w:hAnsiTheme="majorEastAsia" w:hint="eastAsia"/>
@@ -7927,8 +8001,8 @@
               </w:rPr>
               <w:t>ソフトウェア協調設計</w:t>
             </w:r>
-            <w:bookmarkEnd w:id="87"/>
-            <w:bookmarkEnd w:id="88"/>
+            <w:bookmarkEnd w:id="89"/>
+            <w:bookmarkEnd w:id="90"/>
           </w:p>
         </w:tc>
       </w:tr>
@@ -8780,8 +8854,8 @@
                 <w:szCs w:val="21"/>
               </w:rPr>
             </w:pPr>
-            <w:bookmarkStart w:id="89" w:name="OLE_LINK269"/>
-            <w:bookmarkStart w:id="90" w:name="OLE_LINK270"/>
+            <w:bookmarkStart w:id="91" w:name="OLE_LINK269"/>
+            <w:bookmarkStart w:id="92" w:name="OLE_LINK270"/>
             <w:r>
               <w:rPr>
                 <w:rFonts w:asciiTheme="majorEastAsia" w:eastAsiaTheme="majorEastAsia" w:hAnsiTheme="majorEastAsia" w:hint="eastAsia"/>
@@ -8803,8 +8877,8 @@
               </w:rPr>
               <w:t>）</w:t>
             </w:r>
-            <w:bookmarkEnd w:id="89"/>
-            <w:bookmarkEnd w:id="90"/>
+            <w:bookmarkEnd w:id="91"/>
+            <w:bookmarkEnd w:id="92"/>
           </w:p>
         </w:tc>
       </w:tr>
@@ -9056,10 +9130,10 @@
                 <w:lang w:eastAsia="zh-CN"/>
               </w:rPr>
             </w:pPr>
-            <w:bookmarkStart w:id="91" w:name="_Hlk64456414"/>
-            <w:bookmarkStart w:id="92" w:name="OLE_LINK59"/>
-            <w:bookmarkStart w:id="93" w:name="OLE_LINK60"/>
-            <w:bookmarkStart w:id="94" w:name="OLE_LINK63"/>
+            <w:bookmarkStart w:id="93" w:name="OLE_LINK59"/>
+            <w:bookmarkStart w:id="94" w:name="OLE_LINK60"/>
+            <w:bookmarkStart w:id="95" w:name="OLE_LINK63"/>
+            <w:bookmarkStart w:id="96" w:name="_Hlk64456414"/>
             <w:r>
               <w:rPr>
                 <w:rFonts w:asciiTheme="majorEastAsia" w:hAnsiTheme="majorEastAsia" w:hint="eastAsia"/>
@@ -9109,9 +9183,9 @@
               </w:rPr>
               <w:t>Jaehoon</w:t>
             </w:r>
-            <w:bookmarkEnd w:id="92"/>
             <w:bookmarkEnd w:id="93"/>
             <w:bookmarkEnd w:id="94"/>
+            <w:bookmarkEnd w:id="95"/>
             <w:proofErr w:type="spellEnd"/>
           </w:p>
         </w:tc>
@@ -9189,9 +9263,9 @@
                 <w:szCs w:val="21"/>
               </w:rPr>
             </w:pPr>
-            <w:bookmarkStart w:id="95" w:name="OLE_LINK61"/>
-            <w:bookmarkStart w:id="96" w:name="OLE_LINK62"/>
-            <w:bookmarkEnd w:id="91"/>
+            <w:bookmarkStart w:id="97" w:name="OLE_LINK61"/>
+            <w:bookmarkStart w:id="98" w:name="OLE_LINK62"/>
+            <w:bookmarkEnd w:id="96"/>
             <w:r>
               <w:rPr>
                 <w:rFonts w:asciiTheme="majorEastAsia" w:hAnsiTheme="majorEastAsia" w:hint="eastAsia"/>
@@ -9228,8 +9302,8 @@
               </w:rPr>
               <w:t>Natsue</w:t>
             </w:r>
-            <w:bookmarkEnd w:id="95"/>
-            <w:bookmarkEnd w:id="96"/>
+            <w:bookmarkEnd w:id="97"/>
+            <w:bookmarkEnd w:id="98"/>
             <w:proofErr w:type="spellEnd"/>
           </w:p>
         </w:tc>
@@ -9274,8 +9348,8 @@
                 <w:szCs w:val="21"/>
               </w:rPr>
             </w:pPr>
-            <w:bookmarkStart w:id="97" w:name="OLE_LINK271"/>
-            <w:bookmarkStart w:id="98" w:name="OLE_LINK272"/>
+            <w:bookmarkStart w:id="99" w:name="OLE_LINK271"/>
+            <w:bookmarkStart w:id="100" w:name="OLE_LINK272"/>
             <w:r>
               <w:rPr>
                 <w:rFonts w:asciiTheme="majorEastAsia" w:eastAsiaTheme="majorEastAsia" w:hAnsiTheme="majorEastAsia" w:cs="Times New Roman" w:hint="eastAsia"/>
@@ -9283,8 +9357,8 @@
               </w:rPr>
               <w:t>核磁気共鳴画像</w:t>
             </w:r>
-            <w:bookmarkEnd w:id="97"/>
-            <w:bookmarkEnd w:id="98"/>
+            <w:bookmarkEnd w:id="99"/>
+            <w:bookmarkEnd w:id="100"/>
           </w:p>
         </w:tc>
       </w:tr>
@@ -9443,8 +9517,8 @@
         </w:tc>
       </w:tr>
     </w:tbl>
-    <w:bookmarkEnd w:id="78"/>
-    <w:bookmarkEnd w:id="79"/>
+    <w:bookmarkEnd w:id="80"/>
+    <w:bookmarkEnd w:id="81"/>
     <w:p>
       <w:pPr>
         <w:widowControl/>
@@ -9582,10 +9656,10 @@
                 <w:szCs w:val="21"/>
               </w:rPr>
             </w:pPr>
-            <w:bookmarkStart w:id="99" w:name="OLE_LINK50"/>
-            <w:bookmarkStart w:id="100" w:name="OLE_LINK51"/>
-            <w:bookmarkStart w:id="101" w:name="OLE_LINK54"/>
-            <w:bookmarkStart w:id="102" w:name="OLE_LINK67"/>
+            <w:bookmarkStart w:id="101" w:name="OLE_LINK50"/>
+            <w:bookmarkStart w:id="102" w:name="OLE_LINK51"/>
+            <w:bookmarkStart w:id="103" w:name="OLE_LINK54"/>
+            <w:bookmarkStart w:id="104" w:name="OLE_LINK67"/>
             <w:r>
               <w:rPr>
                 <w:rFonts w:asciiTheme="majorEastAsia" w:hAnsiTheme="majorEastAsia"/>
@@ -9763,15 +9837,26 @@
                 <w:szCs w:val="20"/>
               </w:rPr>
             </w:pPr>
-            <w:bookmarkStart w:id="103" w:name="_Hlk66709478"/>
-            <w:r>
-              <w:rPr>
-                <w:rFonts w:asciiTheme="majorEastAsia" w:hAnsiTheme="majorEastAsia" w:hint="eastAsia"/>
-                <w:b w:val="0"/>
-                <w:sz w:val="20"/>
-                <w:szCs w:val="20"/>
-              </w:rPr>
-              <w:t>（す）</w:t>
+            <w:bookmarkStart w:id="105" w:name="_Hlk66709478"/>
+            <w:r>
+              <w:rPr>
+                <w:rFonts w:asciiTheme="majorEastAsia" w:hAnsiTheme="majorEastAsia" w:hint="eastAsia"/>
+                <w:b w:val="0"/>
+                <w:sz w:val="20"/>
+                <w:szCs w:val="20"/>
+              </w:rPr>
+              <w:t>（</w:t>
+            </w:r>
+            <w:bookmarkStart w:id="106" w:name="OLE_LINK19"/>
+            <w:bookmarkStart w:id="107" w:name="OLE_LINK20"/>
+            <w:r>
+              <w:rPr>
+                <w:rFonts w:asciiTheme="majorEastAsia" w:hAnsiTheme="majorEastAsia" w:hint="eastAsia"/>
+                <w:b w:val="0"/>
+                <w:sz w:val="20"/>
+                <w:szCs w:val="20"/>
+              </w:rPr>
+              <w:t>す）</w:t>
             </w:r>
             <w:r>
               <w:rPr>
@@ -9782,6 +9867,8 @@
               </w:rPr>
               <w:t>G2棟710</w:t>
             </w:r>
+            <w:bookmarkEnd w:id="106"/>
+            <w:bookmarkEnd w:id="107"/>
           </w:p>
         </w:tc>
         <w:tc>
@@ -9799,6 +9886,8 @@
                 <w:rFonts w:asciiTheme="majorEastAsia" w:eastAsiaTheme="majorEastAsia" w:hAnsiTheme="majorEastAsia"/>
               </w:rPr>
             </w:pPr>
+            <w:bookmarkStart w:id="108" w:name="OLE_LINK23"/>
+            <w:bookmarkStart w:id="109" w:name="OLE_LINK24"/>
             <w:r>
               <w:rPr>
                 <w:rFonts w:asciiTheme="majorEastAsia" w:eastAsiaTheme="majorEastAsia" w:hAnsiTheme="majorEastAsia"/>
@@ -9821,6 +9910,8 @@
               </w:rPr>
               <w:t>G2-1</w:t>
             </w:r>
+            <w:bookmarkEnd w:id="108"/>
+            <w:bookmarkEnd w:id="109"/>
           </w:p>
         </w:tc>
         <w:tc>
@@ -9854,8 +9945,8 @@
                 <w:szCs w:val="21"/>
               </w:rPr>
             </w:pPr>
-            <w:bookmarkStart w:id="104" w:name="OLE_LINK94"/>
-            <w:bookmarkStart w:id="105" w:name="OLE_LINK95"/>
+            <w:bookmarkStart w:id="110" w:name="OLE_LINK94"/>
+            <w:bookmarkStart w:id="111" w:name="OLE_LINK95"/>
             <w:r>
               <w:rPr>
                 <w:spacing w:val="-20"/>
@@ -9887,8 +9978,8 @@
               </w:rPr>
               <w:t>nagailab</w:t>
             </w:r>
-            <w:bookmarkEnd w:id="104"/>
-            <w:bookmarkEnd w:id="105"/>
+            <w:bookmarkEnd w:id="110"/>
+            <w:bookmarkEnd w:id="111"/>
             <w:proofErr w:type="spellEnd"/>
           </w:p>
         </w:tc>
@@ -9909,8 +10000,8 @@
                 <w:szCs w:val="20"/>
               </w:rPr>
             </w:pPr>
-            <w:bookmarkStart w:id="106" w:name="OLE_LINK80"/>
-            <w:bookmarkStart w:id="107" w:name="OLE_LINK81"/>
+            <w:bookmarkStart w:id="112" w:name="OLE_LINK80"/>
+            <w:bookmarkStart w:id="113" w:name="OLE_LINK81"/>
             <w:r>
               <w:rPr>
                 <w:rFonts w:asciiTheme="majorEastAsia" w:eastAsiaTheme="majorEastAsia" w:hAnsiTheme="majorEastAsia" w:hint="eastAsia"/>
@@ -9939,8 +10030,8 @@
               </w:rPr>
               <w:t>情報通信系 情報通信ｺｰｽ</w:t>
             </w:r>
-            <w:bookmarkEnd w:id="106"/>
-            <w:bookmarkEnd w:id="107"/>
+            <w:bookmarkEnd w:id="112"/>
+            <w:bookmarkEnd w:id="113"/>
           </w:p>
         </w:tc>
       </w:tr>
@@ -9961,14 +10052,41 @@
               <w:spacing w:line="240" w:lineRule="exact"/>
               <w:jc w:val="left"/>
               <w:rPr>
-                <w:rFonts w:asciiTheme="majorEastAsia" w:hAnsiTheme="majorEastAsia"/>
-                <w:b w:val="0"/>
-                <w:sz w:val="20"/>
-                <w:szCs w:val="20"/>
-              </w:rPr>
-            </w:pPr>
-            <w:bookmarkStart w:id="108" w:name="_Hlk64560075"/>
-            <w:bookmarkEnd w:id="103"/>
+                <w:rFonts w:asciiTheme="majorEastAsia" w:hAnsiTheme="majorEastAsia" w:hint="eastAsia"/>
+                <w:b w:val="0"/>
+                <w:sz w:val="20"/>
+                <w:szCs w:val="20"/>
+              </w:rPr>
+            </w:pPr>
+            <w:bookmarkStart w:id="114" w:name="_Hlk64560075"/>
+            <w:bookmarkEnd w:id="105"/>
+            <w:r>
+              <w:rPr>
+                <w:rFonts w:asciiTheme="majorEastAsia" w:hAnsiTheme="majorEastAsia" w:hint="eastAsia"/>
+                <w:b w:val="0"/>
+                <w:sz w:val="20"/>
+                <w:szCs w:val="20"/>
+              </w:rPr>
+              <w:t>（す）</w:t>
+            </w:r>
+            <w:r>
+              <w:rPr>
+                <w:rFonts w:asciiTheme="majorEastAsia" w:hAnsiTheme="majorEastAsia" w:hint="eastAsia"/>
+                <w:b w:val="0"/>
+                <w:sz w:val="20"/>
+                <w:szCs w:val="20"/>
+              </w:rPr>
+              <w:t>G2棟</w:t>
+            </w:r>
+            <w:r>
+              <w:rPr>
+                <w:rFonts w:asciiTheme="majorEastAsia" w:hAnsiTheme="majorEastAsia"/>
+                <w:b w:val="0"/>
+                <w:sz w:val="20"/>
+                <w:szCs w:val="20"/>
+              </w:rPr>
+              <w:t>809</w:t>
+            </w:r>
           </w:p>
         </w:tc>
         <w:tc>
@@ -9986,6 +10104,40 @@
                 <w:rFonts w:asciiTheme="majorEastAsia" w:eastAsiaTheme="majorEastAsia" w:hAnsiTheme="majorEastAsia"/>
               </w:rPr>
             </w:pPr>
+            <w:r>
+              <w:rPr>
+                <w:rFonts w:asciiTheme="majorEastAsia" w:eastAsiaTheme="majorEastAsia" w:hAnsiTheme="majorEastAsia"/>
+              </w:rPr>
+              <w:t>045-924-54</w:t>
+            </w:r>
+            <w:r>
+              <w:rPr>
+                <w:rFonts w:asciiTheme="majorEastAsia" w:eastAsiaTheme="majorEastAsia" w:hAnsiTheme="majorEastAsia"/>
+              </w:rPr>
+              <w:t>52</w:t>
+            </w:r>
+          </w:p>
+          <w:p>
+            <w:pPr>
+              <w:spacing w:line="240" w:lineRule="exact"/>
+              <w:jc w:val="center"/>
+              <w:cnfStyle w:val="000000100000" w:firstRow="0" w:lastRow="0" w:firstColumn="0" w:lastColumn="0" w:oddVBand="0" w:evenVBand="0" w:oddHBand="1" w:evenHBand="0" w:firstRowFirstColumn="0" w:firstRowLastColumn="0" w:lastRowFirstColumn="0" w:lastRowLastColumn="0"/>
+              <w:rPr>
+                <w:rFonts w:asciiTheme="majorEastAsia" w:eastAsiaTheme="majorEastAsia" w:hAnsiTheme="majorEastAsia"/>
+              </w:rPr>
+            </w:pPr>
+            <w:r>
+              <w:rPr>
+                <w:rFonts w:asciiTheme="majorEastAsia" w:eastAsiaTheme="majorEastAsia" w:hAnsiTheme="majorEastAsia"/>
+              </w:rPr>
+              <w:t>G2-</w:t>
+            </w:r>
+            <w:r>
+              <w:rPr>
+                <w:rFonts w:asciiTheme="majorEastAsia" w:eastAsiaTheme="majorEastAsia" w:hAnsiTheme="majorEastAsia"/>
+              </w:rPr>
+              <w:t>5</w:t>
+            </w:r>
           </w:p>
         </w:tc>
         <w:tc>
@@ -9994,6 +10146,24 @@
             <w:shd w:val="clear" w:color="auto" w:fill="FAF0F0"/>
             <w:vAlign w:val="center"/>
           </w:tcPr>
+          <w:p>
+            <w:pPr>
+              <w:spacing w:line="240" w:lineRule="exact"/>
+              <w:jc w:val="left"/>
+              <w:cnfStyle w:val="000000100000" w:firstRow="0" w:lastRow="0" w:firstColumn="0" w:lastColumn="0" w:oddVBand="0" w:evenVBand="0" w:oddHBand="1" w:evenHBand="0" w:firstRowFirstColumn="0" w:firstRowLastColumn="0" w:lastRowFirstColumn="0" w:lastRowLastColumn="0"/>
+              <w:rPr>
+                <w:spacing w:val="-20"/>
+                <w:szCs w:val="21"/>
+              </w:rPr>
+            </w:pPr>
+            <w:r>
+              <w:rPr>
+                <w:spacing w:val="-20"/>
+                <w:szCs w:val="21"/>
+              </w:rPr>
+              <w:t>nakatani.m.ad@m.titech.ac.jp</w:t>
+            </w:r>
+          </w:p>
           <w:p>
             <w:pPr>
               <w:spacing w:line="240" w:lineRule="exact"/>
@@ -10093,9 +10263,9 @@
                 <w:szCs w:val="20"/>
               </w:rPr>
             </w:pPr>
-            <w:bookmarkStart w:id="109" w:name="OLE_LINK86"/>
-            <w:bookmarkStart w:id="110" w:name="OLE_LINK87"/>
-            <w:bookmarkEnd w:id="108"/>
+            <w:bookmarkStart w:id="115" w:name="OLE_LINK86"/>
+            <w:bookmarkStart w:id="116" w:name="OLE_LINK87"/>
+            <w:bookmarkEnd w:id="114"/>
             <w:r>
               <w:rPr>
                 <w:rFonts w:asciiTheme="majorEastAsia" w:hAnsiTheme="majorEastAsia" w:hint="eastAsia"/>
@@ -10105,8 +10275,8 @@
               </w:rPr>
               <w:t>（</w:t>
             </w:r>
-            <w:bookmarkStart w:id="111" w:name="OLE_LINK84"/>
-            <w:bookmarkStart w:id="112" w:name="OLE_LINK85"/>
+            <w:bookmarkStart w:id="117" w:name="OLE_LINK84"/>
+            <w:bookmarkStart w:id="118" w:name="OLE_LINK85"/>
             <w:r>
               <w:rPr>
                 <w:rFonts w:asciiTheme="majorEastAsia" w:hAnsiTheme="majorEastAsia" w:hint="eastAsia"/>
@@ -10116,10 +10286,10 @@
               </w:rPr>
               <w:t>大）南3号館410</w:t>
             </w:r>
-            <w:bookmarkEnd w:id="109"/>
-            <w:bookmarkEnd w:id="110"/>
-            <w:bookmarkEnd w:id="111"/>
-            <w:bookmarkEnd w:id="112"/>
+            <w:bookmarkEnd w:id="115"/>
+            <w:bookmarkEnd w:id="116"/>
+            <w:bookmarkEnd w:id="117"/>
+            <w:bookmarkEnd w:id="118"/>
           </w:p>
         </w:tc>
         <w:tc>
@@ -10540,8 +10710,8 @@
                 <w:szCs w:val="21"/>
               </w:rPr>
             </w:pPr>
-            <w:bookmarkStart w:id="113" w:name="OLE_LINK200"/>
-            <w:bookmarkStart w:id="114" w:name="OLE_LINK201"/>
+            <w:bookmarkStart w:id="119" w:name="OLE_LINK200"/>
+            <w:bookmarkStart w:id="120" w:name="OLE_LINK201"/>
             <w:r>
               <w:rPr>
                 <w:szCs w:val="21"/>
@@ -10555,8 +10725,8 @@
               </w:rPr>
               <w:t>jp</w:t>
             </w:r>
-            <w:bookmarkEnd w:id="113"/>
-            <w:bookmarkEnd w:id="114"/>
+            <w:bookmarkEnd w:id="119"/>
+            <w:bookmarkEnd w:id="120"/>
           </w:p>
         </w:tc>
         <w:tc>
@@ -10744,8 +10914,8 @@
                 <w:szCs w:val="21"/>
               </w:rPr>
             </w:pPr>
-            <w:bookmarkStart w:id="115" w:name="OLE_LINK202"/>
-            <w:bookmarkStart w:id="116" w:name="OLE_LINK203"/>
+            <w:bookmarkStart w:id="121" w:name="OLE_LINK202"/>
+            <w:bookmarkStart w:id="122" w:name="OLE_LINK203"/>
             <w:r>
               <w:rPr>
                 <w:szCs w:val="21"/>
@@ -10765,8 +10935,8 @@
               </w:rPr>
               <w:t>.titech.ac.jp</w:t>
             </w:r>
-            <w:bookmarkEnd w:id="115"/>
-            <w:bookmarkEnd w:id="116"/>
+            <w:bookmarkEnd w:id="121"/>
+            <w:bookmarkEnd w:id="122"/>
           </w:p>
         </w:tc>
         <w:tc>
@@ -10974,16 +11144,16 @@
                 <w:szCs w:val="21"/>
               </w:rPr>
             </w:pPr>
-            <w:bookmarkStart w:id="117" w:name="OLE_LINK92"/>
-            <w:bookmarkStart w:id="118" w:name="OLE_LINK93"/>
+            <w:bookmarkStart w:id="123" w:name="OLE_LINK92"/>
+            <w:bookmarkStart w:id="124" w:name="OLE_LINK93"/>
             <w:r>
               <w:rPr>
                 <w:szCs w:val="21"/>
               </w:rPr>
               <w:t>www.imc.cce.i.kyoto-u.ac.jp/~nishio</w:t>
             </w:r>
-            <w:bookmarkEnd w:id="117"/>
-            <w:bookmarkEnd w:id="118"/>
+            <w:bookmarkEnd w:id="123"/>
+            <w:bookmarkEnd w:id="124"/>
           </w:p>
         </w:tc>
         <w:tc>
@@ -11118,16 +11288,16 @@
                 <w:szCs w:val="21"/>
               </w:rPr>
             </w:pPr>
-            <w:bookmarkStart w:id="119" w:name="OLE_LINK204"/>
-            <w:bookmarkStart w:id="120" w:name="OLE_LINK205"/>
+            <w:bookmarkStart w:id="125" w:name="OLE_LINK204"/>
+            <w:bookmarkStart w:id="126" w:name="OLE_LINK205"/>
             <w:r>
               <w:rPr>
                 <w:szCs w:val="21"/>
               </w:rPr>
               <w:t>haselab.net</w:t>
             </w:r>
-            <w:bookmarkEnd w:id="119"/>
-            <w:bookmarkEnd w:id="120"/>
+            <w:bookmarkEnd w:id="125"/>
+            <w:bookmarkEnd w:id="126"/>
           </w:p>
         </w:tc>
         <w:tc>
@@ -11147,8 +11317,8 @@
                 <w:szCs w:val="20"/>
               </w:rPr>
             </w:pPr>
-            <w:bookmarkStart w:id="121" w:name="OLE_LINK96"/>
-            <w:bookmarkStart w:id="122" w:name="OLE_LINK97"/>
+            <w:bookmarkStart w:id="127" w:name="OLE_LINK96"/>
+            <w:bookmarkStart w:id="128" w:name="OLE_LINK97"/>
             <w:r>
               <w:rPr>
                 <w:rFonts w:asciiTheme="majorEastAsia" w:eastAsiaTheme="majorEastAsia" w:hAnsiTheme="majorEastAsia" w:hint="eastAsia"/>
@@ -11157,8 +11327,8 @@
               </w:rPr>
               <w:t>情報通信系 情報通信ｺｰｽ</w:t>
             </w:r>
-            <w:bookmarkEnd w:id="121"/>
-            <w:bookmarkEnd w:id="122"/>
+            <w:bookmarkEnd w:id="127"/>
+            <w:bookmarkEnd w:id="128"/>
           </w:p>
         </w:tc>
       </w:tr>
@@ -11439,16 +11609,16 @@
                 <w:szCs w:val="21"/>
               </w:rPr>
             </w:pPr>
-            <w:bookmarkStart w:id="123" w:name="OLE_LINK206"/>
-            <w:bookmarkStart w:id="124" w:name="OLE_LINK207"/>
+            <w:bookmarkStart w:id="129" w:name="OLE_LINK206"/>
+            <w:bookmarkStart w:id="130" w:name="OLE_LINK207"/>
             <w:r>
               <w:rPr>
                 <w:szCs w:val="21"/>
               </w:rPr>
               <w:t>www.radio.ce.titech.ac.jp</w:t>
             </w:r>
-            <w:bookmarkEnd w:id="123"/>
-            <w:bookmarkEnd w:id="124"/>
+            <w:bookmarkEnd w:id="129"/>
+            <w:bookmarkEnd w:id="130"/>
           </w:p>
         </w:tc>
         <w:tc>
@@ -11598,9 +11768,9 @@
                 <w:szCs w:val="21"/>
               </w:rPr>
             </w:pPr>
-            <w:bookmarkStart w:id="125" w:name="OLE_LINK98"/>
-            <w:bookmarkStart w:id="126" w:name="OLE_LINK99"/>
-            <w:bookmarkStart w:id="127" w:name="OLE_LINK223"/>
+            <w:bookmarkStart w:id="131" w:name="OLE_LINK98"/>
+            <w:bookmarkStart w:id="132" w:name="OLE_LINK99"/>
+            <w:bookmarkStart w:id="133" w:name="OLE_LINK223"/>
             <w:r>
               <w:rPr>
                 <w:spacing w:val="-10"/>
@@ -11608,9 +11778,9 @@
               </w:rPr>
               <w:t>www.lr.pi.titech.ac.jp/~funakoshi</w:t>
             </w:r>
-            <w:bookmarkEnd w:id="125"/>
-            <w:bookmarkEnd w:id="126"/>
-            <w:bookmarkEnd w:id="127"/>
+            <w:bookmarkEnd w:id="131"/>
+            <w:bookmarkEnd w:id="132"/>
+            <w:bookmarkEnd w:id="133"/>
           </w:p>
         </w:tc>
         <w:tc>
@@ -11963,8 +12133,8 @@
                 <w:szCs w:val="21"/>
               </w:rPr>
             </w:pPr>
-            <w:bookmarkStart w:id="128" w:name="OLE_LINK208"/>
-            <w:bookmarkStart w:id="129" w:name="OLE_LINK209"/>
+            <w:bookmarkStart w:id="134" w:name="OLE_LINK208"/>
+            <w:bookmarkStart w:id="135" w:name="OLE_LINK209"/>
             <w:r>
               <w:rPr>
                 <w:rFonts w:hint="eastAsia"/>
@@ -11972,8 +12142,8 @@
               </w:rPr>
               <w:t>petterhol.me</w:t>
             </w:r>
-            <w:bookmarkEnd w:id="128"/>
-            <w:bookmarkEnd w:id="129"/>
+            <w:bookmarkEnd w:id="134"/>
+            <w:bookmarkEnd w:id="135"/>
           </w:p>
         </w:tc>
         <w:tc>
@@ -12105,16 +12275,16 @@
               </w:rPr>
               <w:t xml:space="preserve">ryutaroh@ict.e.titech.ac.jp </w:t>
             </w:r>
-            <w:bookmarkStart w:id="130" w:name="OLE_LINK210"/>
-            <w:bookmarkStart w:id="131" w:name="OLE_LINK211"/>
+            <w:bookmarkStart w:id="136" w:name="OLE_LINK210"/>
+            <w:bookmarkStart w:id="137" w:name="OLE_LINK211"/>
             <w:r>
               <w:rPr>
                 <w:szCs w:val="21"/>
               </w:rPr>
               <w:t>www.it.ce.titech.ac.jp</w:t>
             </w:r>
-            <w:bookmarkEnd w:id="130"/>
-            <w:bookmarkEnd w:id="131"/>
+            <w:bookmarkEnd w:id="136"/>
+            <w:bookmarkEnd w:id="137"/>
           </w:p>
         </w:tc>
         <w:tc>
@@ -12445,9 +12615,9 @@
                 <w:szCs w:val="21"/>
               </w:rPr>
             </w:pPr>
-            <w:bookmarkStart w:id="132" w:name="OLE_LINK168"/>
-            <w:bookmarkStart w:id="133" w:name="OLE_LINK169"/>
-            <w:bookmarkStart w:id="134" w:name="OLE_LINK212"/>
+            <w:bookmarkStart w:id="138" w:name="OLE_LINK168"/>
+            <w:bookmarkStart w:id="139" w:name="OLE_LINK169"/>
+            <w:bookmarkStart w:id="140" w:name="OLE_LINK212"/>
             <w:r>
               <w:rPr>
                 <w:szCs w:val="21"/>
@@ -12466,9 +12636,9 @@
               </w:rPr>
               <w:t>.titech.ac.jp</w:t>
             </w:r>
-            <w:bookmarkEnd w:id="132"/>
-            <w:bookmarkEnd w:id="133"/>
-            <w:bookmarkEnd w:id="134"/>
+            <w:bookmarkEnd w:id="138"/>
+            <w:bookmarkEnd w:id="139"/>
+            <w:bookmarkEnd w:id="140"/>
           </w:p>
         </w:tc>
         <w:tc>
@@ -12626,13 +12796,13 @@
                 <w:szCs w:val="21"/>
               </w:rPr>
             </w:pPr>
-            <w:bookmarkStart w:id="135" w:name="OLE_LINK213"/>
-            <w:bookmarkStart w:id="136" w:name="OLE_LINK214"/>
+            <w:bookmarkStart w:id="141" w:name="OLE_LINK213"/>
+            <w:bookmarkStart w:id="142" w:name="OLE_LINK214"/>
             <w:r>
               <w:t>www-oid.ip.titech.ac.jp</w:t>
             </w:r>
-            <w:bookmarkEnd w:id="135"/>
-            <w:bookmarkEnd w:id="136"/>
+            <w:bookmarkEnd w:id="141"/>
+            <w:bookmarkEnd w:id="142"/>
           </w:p>
         </w:tc>
         <w:tc>
@@ -12652,8 +12822,8 @@
                 <w:szCs w:val="20"/>
               </w:rPr>
             </w:pPr>
-            <w:bookmarkStart w:id="137" w:name="OLE_LINK1"/>
-            <w:bookmarkStart w:id="138" w:name="OLE_LINK2"/>
+            <w:bookmarkStart w:id="143" w:name="OLE_LINK1"/>
+            <w:bookmarkStart w:id="144" w:name="OLE_LINK2"/>
             <w:r>
               <w:rPr>
                 <w:rFonts w:asciiTheme="majorEastAsia" w:eastAsiaTheme="majorEastAsia" w:hAnsiTheme="majorEastAsia" w:hint="eastAsia"/>
@@ -12682,8 +12852,8 @@
               </w:rPr>
               <w:t>情報通信系 情報通信ｺｰｽ</w:t>
             </w:r>
-            <w:bookmarkEnd w:id="137"/>
-            <w:bookmarkEnd w:id="138"/>
+            <w:bookmarkEnd w:id="143"/>
+            <w:bookmarkEnd w:id="144"/>
           </w:p>
         </w:tc>
       </w:tr>
@@ -12804,9 +12974,9 @@
                 <w:szCs w:val="21"/>
               </w:rPr>
             </w:pPr>
-            <w:bookmarkStart w:id="139" w:name="OLE_LINK215"/>
-            <w:bookmarkStart w:id="140" w:name="OLE_LINK216"/>
-            <w:bookmarkStart w:id="141" w:name="OLE_LINK274"/>
+            <w:bookmarkStart w:id="145" w:name="OLE_LINK215"/>
+            <w:bookmarkStart w:id="146" w:name="OLE_LINK216"/>
+            <w:bookmarkStart w:id="147" w:name="OLE_LINK274"/>
             <w:r>
               <w:rPr>
                 <w:szCs w:val="21"/>
@@ -12825,9 +12995,9 @@
               </w:rPr>
               <w:t>e.titech.ac.jp</w:t>
             </w:r>
-            <w:bookmarkEnd w:id="139"/>
-            <w:bookmarkEnd w:id="140"/>
-            <w:bookmarkEnd w:id="141"/>
+            <w:bookmarkEnd w:id="145"/>
+            <w:bookmarkEnd w:id="146"/>
+            <w:bookmarkEnd w:id="147"/>
           </w:p>
         </w:tc>
         <w:tc>
@@ -12988,16 +13158,16 @@
                 <w:szCs w:val="21"/>
               </w:rPr>
             </w:pPr>
-            <w:bookmarkStart w:id="142" w:name="OLE_LINK88"/>
-            <w:bookmarkStart w:id="143" w:name="OLE_LINK89"/>
+            <w:bookmarkStart w:id="148" w:name="OLE_LINK88"/>
+            <w:bookmarkStart w:id="149" w:name="OLE_LINK89"/>
             <w:r>
               <w:rPr>
                 <w:szCs w:val="21"/>
               </w:rPr>
               <w:t>www.artic.iir.titech.ac.j</w:t>
             </w:r>
-            <w:bookmarkEnd w:id="142"/>
-            <w:bookmarkEnd w:id="143"/>
+            <w:bookmarkEnd w:id="148"/>
+            <w:bookmarkEnd w:id="149"/>
             <w:r>
               <w:rPr>
                 <w:szCs w:val="21"/>
@@ -13150,16 +13320,16 @@
                 <w:szCs w:val="21"/>
               </w:rPr>
             </w:pPr>
-            <w:bookmarkStart w:id="144" w:name="OLE_LINK166"/>
-            <w:bookmarkStart w:id="145" w:name="OLE_LINK167"/>
+            <w:bookmarkStart w:id="150" w:name="OLE_LINK166"/>
+            <w:bookmarkStart w:id="151" w:name="OLE_LINK167"/>
             <w:r>
               <w:rPr>
                 <w:szCs w:val="21"/>
               </w:rPr>
               <w:t>www.cns.pi.titech.ac.jp</w:t>
             </w:r>
-            <w:bookmarkEnd w:id="144"/>
-            <w:bookmarkEnd w:id="145"/>
+            <w:bookmarkEnd w:id="150"/>
+            <w:bookmarkEnd w:id="151"/>
           </w:p>
         </w:tc>
         <w:tc>
@@ -13377,10 +13547,10 @@
         </w:tc>
       </w:tr>
     </w:tbl>
-    <w:bookmarkEnd w:id="99"/>
-    <w:bookmarkEnd w:id="100"/>
     <w:bookmarkEnd w:id="101"/>
     <w:bookmarkEnd w:id="102"/>
+    <w:bookmarkEnd w:id="103"/>
+    <w:bookmarkEnd w:id="104"/>
     <w:p>
       <w:pPr>
         <w:widowControl/>
@@ -13476,8 +13646,8 @@
         <w:widowControl/>
         <w:jc w:val="left"/>
       </w:pPr>
-      <w:bookmarkStart w:id="146" w:name="OLE_LINK68"/>
-      <w:bookmarkStart w:id="147" w:name="OLE_LINK69"/>
+      <w:bookmarkStart w:id="152" w:name="OLE_LINK68"/>
+      <w:bookmarkStart w:id="153" w:name="OLE_LINK69"/>
       <w:r>
         <w:rPr>
           <w:rFonts w:hint="eastAsia"/>
@@ -13497,8 +13667,8 @@
         <w:t>（す）：すずかけ台</w:t>
       </w:r>
     </w:p>
-    <w:bookmarkEnd w:id="146"/>
-    <w:bookmarkEnd w:id="147"/>
+    <w:bookmarkEnd w:id="152"/>
+    <w:bookmarkEnd w:id="153"/>
     <w:p>
       <w:pPr>
         <w:widowControl/>
@@ -14081,7 +14251,7 @@
   <w:style w:type="paragraph" w:default="1" w:styleId="Normal">
     <w:name w:val="Normal"/>
     <w:qFormat/>
-    <w:rsid w:val="00E709B3"/>
+    <w:rsid w:val="007748DF"/>
     <w:pPr>
       <w:widowControl w:val="0"/>
       <w:jc w:val="both"/>

</xml_diff>